<commit_message>
Changes to report.docx TODO : @Anmol finish the rest
</commit_message>
<xml_diff>
--- a/report.docx
+++ b/report.docx
@@ -4,7 +4,7 @@
   <w:body>
     <w:p>
       <w:pPr>
-        <w:spacing w:line="480" w:lineRule="auto"/>
+        <w:spacing w:line="240" w:lineRule="auto"/>
         <w:jc w:val="center"/>
         <w:rPr>
           <w:rFonts w:ascii="Times New Roman" w:hAnsi="Times New Roman" w:cs="Times New Roman"/>
@@ -70,68 +70,76 @@
         </w:rPr>
         <w:t>11</w:t>
       </w:r>
+      <w:r>
+        <w:rPr>
+          <w:rFonts w:ascii="Times New Roman" w:hAnsi="Times New Roman" w:cs="Times New Roman"/>
+          <w:b/>
+          <w:bCs/>
+          <w:sz w:val="36"/>
+          <w:szCs w:val="36"/>
+          <w:u w:val="single"/>
+        </w:rPr>
+        <w:t xml:space="preserve"> – Fruit Classifier</w:t>
+      </w:r>
     </w:p>
     <w:p>
       <w:pPr>
-        <w:spacing w:line="480" w:lineRule="auto"/>
+        <w:spacing w:line="240" w:lineRule="auto"/>
         <w:jc w:val="center"/>
         <w:rPr>
           <w:rFonts w:ascii="Times New Roman" w:hAnsi="Times New Roman" w:cs="Times New Roman"/>
-        </w:rPr>
-      </w:pPr>
-      <w:r>
-        <w:rPr>
-          <w:rFonts w:ascii="Times New Roman" w:hAnsi="Times New Roman" w:cs="Times New Roman"/>
-        </w:rPr>
-        <w:t>Sanket S. Joshi</w:t>
-      </w:r>
-      <w:r>
-        <w:rPr>
-          <w:rFonts w:ascii="Times New Roman" w:hAnsi="Times New Roman" w:cs="Times New Roman"/>
-        </w:rPr>
-        <w:t xml:space="preserve"> (</w:t>
+          <w:b/>
+          <w:bCs/>
+        </w:rPr>
+      </w:pPr>
+      <w:r>
+        <w:rPr>
+          <w:rFonts w:ascii="Times New Roman" w:hAnsi="Times New Roman" w:cs="Times New Roman"/>
+          <w:b/>
+          <w:bCs/>
+        </w:rPr>
+        <w:t>Anmol Chachra (</w:t>
       </w:r>
       <w:hyperlink r:id="rId7" w:history="1">
         <w:r>
           <w:rPr>
             <w:rStyle w:val="Hyperlink"/>
             <w:rFonts w:ascii="Times New Roman" w:hAnsi="Times New Roman" w:cs="Times New Roman"/>
+            <w:b/>
+            <w:bCs/>
           </w:rPr>
-          <w:t>f0042hj@dartmouth.edu</w:t>
+          <w:t>f0041wf@dartmouth.edu</w:t>
         </w:r>
       </w:hyperlink>
       <w:r>
         <w:rPr>
           <w:rFonts w:ascii="Times New Roman" w:hAnsi="Times New Roman" w:cs="Times New Roman"/>
-        </w:rPr>
-        <w:t>)</w:t>
-      </w:r>
-      <w:r>
-        <w:rPr>
-          <w:rStyle w:val="Hyperlink"/>
-          <w:rFonts w:ascii="Times New Roman" w:hAnsi="Times New Roman" w:cs="Times New Roman"/>
-        </w:rPr>
-        <w:t>,</w:t>
-      </w:r>
-      <w:r>
-        <w:rPr>
-          <w:rStyle w:val="Hyperlink"/>
-          <w:rFonts w:ascii="Times New Roman" w:hAnsi="Times New Roman" w:cs="Times New Roman"/>
           <w:b/>
           <w:bCs/>
-          <w:u w:val="none"/>
-        </w:rPr>
-        <w:t xml:space="preserve"> </w:t>
-      </w:r>
-      <w:r>
-        <w:rPr>
-          <w:rFonts w:ascii="Times New Roman" w:hAnsi="Times New Roman" w:cs="Times New Roman"/>
-        </w:rPr>
-        <w:t>Anmol Chachra</w:t>
-      </w:r>
-      <w:r>
-        <w:rPr>
-          <w:rFonts w:ascii="Times New Roman" w:hAnsi="Times New Roman" w:cs="Times New Roman"/>
+        </w:rPr>
+        <w:t>)</w:t>
+      </w:r>
+      <w:r>
+        <w:rPr>
+          <w:rFonts w:ascii="Times New Roman" w:hAnsi="Times New Roman" w:cs="Times New Roman"/>
+          <w:b/>
+          <w:bCs/>
+        </w:rPr>
+        <w:t xml:space="preserve"> | </w:t>
+      </w:r>
+      <w:r>
+        <w:rPr>
+          <w:rFonts w:ascii="Times New Roman" w:hAnsi="Times New Roman" w:cs="Times New Roman"/>
+          <w:b/>
+          <w:bCs/>
+        </w:rPr>
+        <w:t>Sanket S. Joshi</w:t>
+      </w:r>
+      <w:r>
+        <w:rPr>
+          <w:rFonts w:ascii="Times New Roman" w:hAnsi="Times New Roman" w:cs="Times New Roman"/>
+          <w:b/>
+          <w:bCs/>
         </w:rPr>
         <w:t xml:space="preserve"> (</w:t>
       </w:r>
@@ -140,26 +148,38 @@
           <w:rPr>
             <w:rStyle w:val="Hyperlink"/>
             <w:rFonts w:ascii="Times New Roman" w:hAnsi="Times New Roman" w:cs="Times New Roman"/>
+            <w:b/>
+            <w:bCs/>
           </w:rPr>
-          <w:t>f0041wf@dartmouth.edu</w:t>
+          <w:t>f0042hj@dartmouth.edu</w:t>
         </w:r>
       </w:hyperlink>
       <w:r>
         <w:rPr>
           <w:rFonts w:ascii="Times New Roman" w:hAnsi="Times New Roman" w:cs="Times New Roman"/>
+          <w:b/>
+          <w:bCs/>
         </w:rPr>
         <w:t>)</w:t>
       </w:r>
     </w:p>
     <w:p>
       <w:pPr>
+        <w:spacing w:line="240" w:lineRule="auto"/>
+        <w:jc w:val="center"/>
+        <w:rPr>
+          <w:rFonts w:ascii="Times New Roman" w:hAnsi="Times New Roman" w:cs="Times New Roman"/>
+        </w:rPr>
+      </w:pPr>
+    </w:p>
+    <w:p>
+      <w:pPr>
         <w:spacing w:line="276" w:lineRule="auto"/>
-        <w:jc w:val="both"/>
         <w:rPr>
           <w:rFonts w:ascii="Times New Roman" w:hAnsi="Times New Roman" w:cs="Times New Roman"/>
           <w:b/>
           <w:bCs/>
-          <w:color w:val="111111"/>
+          <w:color w:val="2F5496" w:themeColor="accent1" w:themeShade="BF"/>
           <w:sz w:val="28"/>
           <w:szCs w:val="28"/>
           <w:u w:val="single"/>
@@ -171,7 +191,7 @@
           <w:rFonts w:ascii="Times New Roman" w:hAnsi="Times New Roman" w:cs="Times New Roman"/>
           <w:b/>
           <w:bCs/>
-          <w:color w:val="111111"/>
+          <w:color w:val="2F5496" w:themeColor="accent1" w:themeShade="BF"/>
           <w:sz w:val="28"/>
           <w:szCs w:val="28"/>
           <w:u w:val="single"/>
@@ -212,7 +232,23 @@
           <w:color w:val="111111"/>
           <w:shd w:val="clear" w:color="auto" w:fill="FDFDFD"/>
         </w:rPr>
-        <w:t xml:space="preserve">images of fruits that vary in background, multiplicity, cuts, levels of ripening, exposure, etc. These are then split into training and test sets. The python code is a web application using Flask API on top of the Watson visual recognition API that extends the classifier functionality to a webpage. Users can upload custom images from local directory to the webpage and view matches along with </w:t>
+        <w:t>images of fruits that vary in background, multiplicity, cuts, levels of ripen</w:t>
+      </w:r>
+      <w:r>
+        <w:rPr>
+          <w:rFonts w:ascii="Times New Roman" w:hAnsi="Times New Roman" w:cs="Times New Roman"/>
+          <w:color w:val="111111"/>
+          <w:shd w:val="clear" w:color="auto" w:fill="FDFDFD"/>
+        </w:rPr>
+        <w:t>ess</w:t>
+      </w:r>
+      <w:r>
+        <w:rPr>
+          <w:rFonts w:ascii="Times New Roman" w:hAnsi="Times New Roman" w:cs="Times New Roman"/>
+          <w:color w:val="111111"/>
+          <w:shd w:val="clear" w:color="auto" w:fill="FDFDFD"/>
+        </w:rPr>
+        <w:t xml:space="preserve">, exposure, etc. These are then split into training and test sets. The python code is a web application using Flask API on top of the Watson visual recognition API that extends the classifier functionality to a webpage. Users can upload custom images from local directory to the webpage and view matches along with </w:t>
       </w:r>
       <w:r>
         <w:rPr>
@@ -254,96 +290,48 @@
         </w:rPr>
         <w:t xml:space="preserve"> as a list.</w:t>
       </w:r>
-    </w:p>
-    <w:p>
-      <w:pPr>
-        <w:spacing w:line="276" w:lineRule="auto"/>
-        <w:jc w:val="both"/>
-        <w:rPr>
-          <w:rFonts w:ascii="Times New Roman" w:hAnsi="Times New Roman" w:cs="Times New Roman"/>
-          <w:color w:val="111111"/>
-          <w:shd w:val="clear" w:color="auto" w:fill="FDFDFD"/>
-        </w:rPr>
-      </w:pPr>
-    </w:p>
-    <w:p>
-      <w:pPr>
-        <w:spacing w:line="276" w:lineRule="auto"/>
-        <w:jc w:val="both"/>
-        <w:rPr>
-          <w:rFonts w:ascii="Times New Roman" w:hAnsi="Times New Roman" w:cs="Times New Roman"/>
-          <w:color w:val="FF0000"/>
-          <w:shd w:val="clear" w:color="auto" w:fill="FDFDFD"/>
-        </w:rPr>
-      </w:pPr>
-      <w:r>
-        <w:rPr>
-          <w:rFonts w:ascii="Times New Roman" w:hAnsi="Times New Roman" w:cs="Times New Roman"/>
-          <w:b/>
-          <w:bCs/>
-          <w:color w:val="111111"/>
-          <w:sz w:val="28"/>
-          <w:szCs w:val="28"/>
-          <w:u w:val="single"/>
-          <w:shd w:val="clear" w:color="auto" w:fill="FDFDFD"/>
-        </w:rPr>
-        <w:t>Video</w:t>
-      </w:r>
-      <w:r>
-        <w:rPr>
-          <w:rFonts w:ascii="Times New Roman" w:hAnsi="Times New Roman" w:cs="Times New Roman"/>
-          <w:b/>
-          <w:bCs/>
-          <w:color w:val="111111"/>
-          <w:sz w:val="28"/>
-          <w:szCs w:val="28"/>
-          <w:shd w:val="clear" w:color="auto" w:fill="FDFDFD"/>
-        </w:rPr>
-        <w:t xml:space="preserve"> </w:t>
-      </w:r>
-      <w:r>
-        <w:rPr>
-          <w:rFonts w:ascii="Times New Roman" w:hAnsi="Times New Roman" w:cs="Times New Roman"/>
-          <w:b/>
-          <w:bCs/>
-          <w:color w:val="111111"/>
-          <w:sz w:val="28"/>
-          <w:szCs w:val="28"/>
-          <w:shd w:val="clear" w:color="auto" w:fill="FDFDFD"/>
-        </w:rPr>
-        <w:t>:</w:t>
-      </w:r>
-      <w:r>
-        <w:rPr>
-          <w:rFonts w:ascii="Times New Roman" w:hAnsi="Times New Roman" w:cs="Times New Roman"/>
-          <w:b/>
-          <w:bCs/>
-          <w:color w:val="111111"/>
-          <w:shd w:val="clear" w:color="auto" w:fill="FDFDFD"/>
-        </w:rPr>
-        <w:t xml:space="preserve"> </w:t>
+      <w:r>
+        <w:rPr>
+          <w:rFonts w:ascii="Times New Roman" w:hAnsi="Times New Roman" w:cs="Times New Roman"/>
+          <w:color w:val="111111"/>
+          <w:shd w:val="clear" w:color="auto" w:fill="FDFDFD"/>
+        </w:rPr>
+        <w:t xml:space="preserve"> Find the video demo </w:t>
       </w:r>
       <w:hyperlink r:id="rId9" w:history="1">
         <w:r>
           <w:rPr>
             <w:rStyle w:val="Hyperlink"/>
+            <w:rFonts w:ascii="Times New Roman" w:hAnsi="Times New Roman" w:cs="Times New Roman"/>
+            <w:shd w:val="clear" w:color="auto" w:fill="FDFDFD"/>
           </w:rPr>
-          <w:t>https://dartmouth.techsmithrelay.com/joao</w:t>
+          <w:t>h</w:t>
+        </w:r>
+        <w:r>
+          <w:rPr>
+            <w:rStyle w:val="Hyperlink"/>
+            <w:rFonts w:ascii="Times New Roman" w:hAnsi="Times New Roman" w:cs="Times New Roman"/>
+            <w:shd w:val="clear" w:color="auto" w:fill="FDFDFD"/>
+          </w:rPr>
+          <w:t>e</w:t>
+        </w:r>
+        <w:r>
+          <w:rPr>
+            <w:rStyle w:val="Hyperlink"/>
+            <w:rFonts w:ascii="Times New Roman" w:hAnsi="Times New Roman" w:cs="Times New Roman"/>
+            <w:shd w:val="clear" w:color="auto" w:fill="FDFDFD"/>
+          </w:rPr>
+          <w:t>re</w:t>
         </w:r>
       </w:hyperlink>
-    </w:p>
-    <w:p>
-      <w:pPr>
-        <w:spacing w:line="276" w:lineRule="auto"/>
-        <w:jc w:val="both"/>
-        <w:rPr>
-          <w:rFonts w:ascii="Times New Roman" w:hAnsi="Times New Roman" w:cs="Times New Roman"/>
-          <w:b/>
-          <w:bCs/>
-          <w:color w:val="111111"/>
-          <w:shd w:val="clear" w:color="auto" w:fill="FDFDFD"/>
-        </w:rPr>
-      </w:pPr>
+      <w:r>
+        <w:rPr>
+          <w:rFonts w:ascii="Times New Roman" w:hAnsi="Times New Roman" w:cs="Times New Roman"/>
+          <w:color w:val="111111"/>
+          <w:shd w:val="clear" w:color="auto" w:fill="FDFDFD"/>
+        </w:rPr>
+        <w:t>.</w:t>
+      </w:r>
     </w:p>
     <w:p>
       <w:pPr>
@@ -360,12 +348,27 @@
           <w:shd w:val="clear" w:color="auto" w:fill="FDFDFD"/>
         </w:rPr>
       </w:pPr>
-      <w:r>
+    </w:p>
+    <w:p>
+      <w:pPr>
+        <w:spacing w:line="276" w:lineRule="auto"/>
         <w:rPr>
           <w:rFonts w:ascii="Times New Roman" w:hAnsi="Times New Roman" w:cs="Times New Roman"/>
           <w:b/>
           <w:bCs/>
           <w:color w:val="111111"/>
+          <w:sz w:val="28"/>
+          <w:szCs w:val="28"/>
+          <w:u w:val="single"/>
+          <w:shd w:val="clear" w:color="auto" w:fill="FDFDFD"/>
+        </w:rPr>
+      </w:pPr>
+      <w:r>
+        <w:rPr>
+          <w:rFonts w:ascii="Times New Roman" w:hAnsi="Times New Roman" w:cs="Times New Roman"/>
+          <w:b/>
+          <w:bCs/>
+          <w:color w:val="2F5496" w:themeColor="accent1" w:themeShade="BF"/>
           <w:sz w:val="28"/>
           <w:szCs w:val="28"/>
           <w:u w:val="single"/>
@@ -586,12 +589,12 @@
     <w:p>
       <w:pPr>
         <w:spacing w:line="276" w:lineRule="auto"/>
-        <w:jc w:val="both"/>
+        <w:jc w:val="center"/>
         <w:rPr>
           <w:rFonts w:ascii="Times New Roman" w:hAnsi="Times New Roman" w:cs="Times New Roman"/>
           <w:b/>
           <w:bCs/>
-          <w:color w:val="111111"/>
+          <w:color w:val="2F5496" w:themeColor="accent1" w:themeShade="BF"/>
           <w:sz w:val="28"/>
           <w:szCs w:val="28"/>
           <w:u w:val="single"/>
@@ -603,7 +606,7 @@
           <w:rFonts w:ascii="Times New Roman" w:hAnsi="Times New Roman" w:cs="Times New Roman"/>
           <w:b/>
           <w:bCs/>
-          <w:color w:val="111111"/>
+          <w:color w:val="2F5496" w:themeColor="accent1" w:themeShade="BF"/>
           <w:sz w:val="28"/>
           <w:szCs w:val="28"/>
           <w:u w:val="single"/>
@@ -616,7 +619,7 @@
           <w:rFonts w:ascii="Times New Roman" w:hAnsi="Times New Roman" w:cs="Times New Roman"/>
           <w:b/>
           <w:bCs/>
-          <w:color w:val="111111"/>
+          <w:color w:val="2F5496" w:themeColor="accent1" w:themeShade="BF"/>
           <w:sz w:val="28"/>
           <w:szCs w:val="28"/>
           <w:u w:val="single"/>
@@ -645,7 +648,7 @@
           <w:shd w:val="clear" w:color="auto" w:fill="FDFDFD"/>
         </w:rPr>
         <w:drawing>
-          <wp:inline distT="0" distB="0" distL="0" distR="0" wp14:anchorId="2C3BA028" wp14:editId="3F12A87C">
+          <wp:inline distT="0" distB="0" distL="0" distR="0" wp14:anchorId="2C3BA028" wp14:editId="580DEA5D">
             <wp:extent cx="4030980" cy="2034540"/>
             <wp:effectExtent l="0" t="0" r="0" b="0"/>
             <wp:docPr id="3" name="Diagram 3"/>
@@ -878,7 +881,6 @@
           <w:color w:val="111111"/>
           <w:shd w:val="clear" w:color="auto" w:fill="FDFDFD"/>
         </w:rPr>
-        <w:lastRenderedPageBreak/>
         <w:t xml:space="preserve">The IBM Watson visual recognition API reads the image file </w:t>
       </w:r>
       <w:r>
@@ -979,47 +981,30 @@
     </w:p>
     <w:p>
       <w:pPr>
-        <w:pStyle w:val="ListParagraph"/>
         <w:spacing w:line="276" w:lineRule="auto"/>
-        <w:jc w:val="both"/>
         <w:rPr>
           <w:rFonts w:ascii="Times New Roman" w:hAnsi="Times New Roman" w:cs="Times New Roman"/>
           <w:b/>
           <w:bCs/>
-          <w:color w:val="111111"/>
+          <w:color w:val="2F5496" w:themeColor="accent1" w:themeShade="BF"/>
           <w:sz w:val="28"/>
           <w:szCs w:val="28"/>
           <w:u w:val="single"/>
           <w:shd w:val="clear" w:color="auto" w:fill="FDFDFD"/>
         </w:rPr>
       </w:pPr>
-    </w:p>
-    <w:p>
-      <w:pPr>
-        <w:spacing w:line="276" w:lineRule="auto"/>
-        <w:jc w:val="both"/>
+      <w:r>
         <w:rPr>
           <w:rFonts w:ascii="Times New Roman" w:hAnsi="Times New Roman" w:cs="Times New Roman"/>
           <w:b/>
           <w:bCs/>
-          <w:color w:val="111111"/>
+          <w:color w:val="2F5496" w:themeColor="accent1" w:themeShade="BF"/>
           <w:sz w:val="28"/>
           <w:szCs w:val="28"/>
           <w:u w:val="single"/>
           <w:shd w:val="clear" w:color="auto" w:fill="FDFDFD"/>
         </w:rPr>
-      </w:pPr>
-      <w:r>
-        <w:rPr>
-          <w:rFonts w:ascii="Times New Roman" w:hAnsi="Times New Roman" w:cs="Times New Roman"/>
-          <w:b/>
-          <w:bCs/>
-          <w:color w:val="111111"/>
-          <w:sz w:val="28"/>
-          <w:szCs w:val="28"/>
-          <w:u w:val="single"/>
-          <w:shd w:val="clear" w:color="auto" w:fill="FDFDFD"/>
-        </w:rPr>
+        <w:lastRenderedPageBreak/>
         <w:t>Data Sources</w:t>
       </w:r>
     </w:p>
@@ -1187,7 +1172,23 @@
           <w:color w:val="111111"/>
           <w:shd w:val="clear" w:color="auto" w:fill="FDFDFD"/>
         </w:rPr>
-        <w:t xml:space="preserve"> background, multiplicity, cuts, levels of ripening, exposure, etc</w:t>
+        <w:t xml:space="preserve"> background, multiplicity, cuts, levels of ripen</w:t>
+      </w:r>
+      <w:r>
+        <w:rPr>
+          <w:rFonts w:ascii="Times New Roman" w:hAnsi="Times New Roman" w:cs="Times New Roman"/>
+          <w:color w:val="111111"/>
+          <w:shd w:val="clear" w:color="auto" w:fill="FDFDFD"/>
+        </w:rPr>
+        <w:t>ess</w:t>
+      </w:r>
+      <w:r>
+        <w:rPr>
+          <w:rFonts w:ascii="Times New Roman" w:hAnsi="Times New Roman" w:cs="Times New Roman"/>
+          <w:color w:val="111111"/>
+          <w:shd w:val="clear" w:color="auto" w:fill="FDFDFD"/>
+        </w:rPr>
+        <w:t>, exposure, etc</w:t>
       </w:r>
     </w:p>
     <w:p>
@@ -1276,12 +1277,11 @@
     <w:p>
       <w:pPr>
         <w:spacing w:line="276" w:lineRule="auto"/>
-        <w:jc w:val="both"/>
         <w:rPr>
           <w:rFonts w:ascii="Times New Roman" w:hAnsi="Times New Roman" w:cs="Times New Roman"/>
           <w:b/>
           <w:bCs/>
-          <w:color w:val="111111"/>
+          <w:color w:val="2F5496" w:themeColor="accent1" w:themeShade="BF"/>
           <w:sz w:val="28"/>
           <w:szCs w:val="28"/>
           <w:u w:val="single"/>
@@ -1293,7 +1293,7 @@
           <w:rFonts w:ascii="Times New Roman" w:hAnsi="Times New Roman" w:cs="Times New Roman"/>
           <w:b/>
           <w:bCs/>
-          <w:color w:val="111111"/>
+          <w:color w:val="2F5496" w:themeColor="accent1" w:themeShade="BF"/>
           <w:sz w:val="28"/>
           <w:szCs w:val="28"/>
           <w:u w:val="single"/>
@@ -1474,12 +1474,11 @@
     <w:p>
       <w:pPr>
         <w:spacing w:line="276" w:lineRule="auto"/>
-        <w:jc w:val="both"/>
         <w:rPr>
           <w:rFonts w:ascii="Times New Roman" w:hAnsi="Times New Roman" w:cs="Times New Roman"/>
           <w:b/>
           <w:bCs/>
-          <w:color w:val="111111"/>
+          <w:color w:val="2F5496" w:themeColor="accent1" w:themeShade="BF"/>
           <w:sz w:val="28"/>
           <w:szCs w:val="28"/>
           <w:u w:val="single"/>
@@ -1491,7 +1490,7 @@
           <w:rFonts w:ascii="Times New Roman" w:hAnsi="Times New Roman" w:cs="Times New Roman"/>
           <w:b/>
           <w:bCs/>
-          <w:color w:val="111111"/>
+          <w:color w:val="2F5496" w:themeColor="accent1" w:themeShade="BF"/>
           <w:sz w:val="28"/>
           <w:szCs w:val="28"/>
           <w:u w:val="single"/>
@@ -1578,12 +1577,11 @@
     <w:p>
       <w:pPr>
         <w:spacing w:line="276" w:lineRule="auto"/>
-        <w:jc w:val="both"/>
         <w:rPr>
           <w:rFonts w:ascii="Times New Roman" w:hAnsi="Times New Roman" w:cs="Times New Roman"/>
           <w:b/>
           <w:bCs/>
-          <w:color w:val="111111"/>
+          <w:color w:val="2F5496" w:themeColor="accent1" w:themeShade="BF"/>
           <w:sz w:val="28"/>
           <w:szCs w:val="28"/>
           <w:u w:val="single"/>
@@ -1595,7 +1593,7 @@
           <w:rFonts w:ascii="Times New Roman" w:hAnsi="Times New Roman" w:cs="Times New Roman"/>
           <w:b/>
           <w:bCs/>
-          <w:color w:val="111111"/>
+          <w:color w:val="2F5496" w:themeColor="accent1" w:themeShade="BF"/>
           <w:sz w:val="28"/>
           <w:szCs w:val="28"/>
           <w:u w:val="single"/>
@@ -1608,7 +1606,7 @@
           <w:rFonts w:ascii="Times New Roman" w:hAnsi="Times New Roman" w:cs="Times New Roman"/>
           <w:b/>
           <w:bCs/>
-          <w:color w:val="111111"/>
+          <w:color w:val="2F5496" w:themeColor="accent1" w:themeShade="BF"/>
           <w:sz w:val="28"/>
           <w:szCs w:val="28"/>
           <w:u w:val="single"/>
@@ -1621,7 +1619,7 @@
           <w:rFonts w:ascii="Times New Roman" w:hAnsi="Times New Roman" w:cs="Times New Roman"/>
           <w:b/>
           <w:bCs/>
-          <w:color w:val="111111"/>
+          <w:color w:val="2F5496" w:themeColor="accent1" w:themeShade="BF"/>
           <w:sz w:val="28"/>
           <w:szCs w:val="28"/>
           <w:u w:val="single"/>
@@ -1634,7 +1632,7 @@
           <w:rFonts w:ascii="Times New Roman" w:hAnsi="Times New Roman" w:cs="Times New Roman"/>
           <w:b/>
           <w:bCs/>
-          <w:color w:val="111111"/>
+          <w:color w:val="2F5496" w:themeColor="accent1" w:themeShade="BF"/>
           <w:sz w:val="28"/>
           <w:szCs w:val="28"/>
           <w:u w:val="single"/>
@@ -1647,7 +1645,7 @@
           <w:rFonts w:ascii="Times New Roman" w:hAnsi="Times New Roman" w:cs="Times New Roman"/>
           <w:b/>
           <w:bCs/>
-          <w:color w:val="111111"/>
+          <w:color w:val="2F5496" w:themeColor="accent1" w:themeShade="BF"/>
           <w:sz w:val="28"/>
           <w:szCs w:val="28"/>
           <w:u w:val="single"/>
@@ -1660,7 +1658,7 @@
           <w:rFonts w:ascii="Times New Roman" w:hAnsi="Times New Roman" w:cs="Times New Roman"/>
           <w:b/>
           <w:bCs/>
-          <w:color w:val="111111"/>
+          <w:color w:val="2F5496" w:themeColor="accent1" w:themeShade="BF"/>
           <w:sz w:val="28"/>
           <w:szCs w:val="28"/>
           <w:u w:val="single"/>
@@ -1673,7 +1671,7 @@
           <w:rFonts w:ascii="Times New Roman" w:hAnsi="Times New Roman" w:cs="Times New Roman"/>
           <w:b/>
           <w:bCs/>
-          <w:color w:val="111111"/>
+          <w:color w:val="2F5496" w:themeColor="accent1" w:themeShade="BF"/>
           <w:sz w:val="28"/>
           <w:szCs w:val="28"/>
           <w:u w:val="single"/>
@@ -1686,7 +1684,7 @@
           <w:rFonts w:ascii="Times New Roman" w:hAnsi="Times New Roman" w:cs="Times New Roman"/>
           <w:b/>
           <w:bCs/>
-          <w:color w:val="111111"/>
+          <w:color w:val="2F5496" w:themeColor="accent1" w:themeShade="BF"/>
           <w:sz w:val="28"/>
           <w:szCs w:val="28"/>
           <w:u w:val="single"/>
@@ -1721,43 +1719,7 @@
           <w:color w:val="111111"/>
           <w:shd w:val="clear" w:color="auto" w:fill="FDFDFD"/>
         </w:rPr>
-        <w:t xml:space="preserve">We started our exercise with bird and animal classifiers. The problems we mainly faced were the unavailability of images where the object was clearly separated from the background. This meant either supplying </w:t>
-      </w:r>
-      <w:proofErr w:type="gramStart"/>
-      <w:r>
-        <w:rPr>
-          <w:rFonts w:ascii="Times New Roman" w:hAnsi="Times New Roman" w:cs="Times New Roman"/>
-          <w:color w:val="111111"/>
-          <w:shd w:val="clear" w:color="auto" w:fill="FDFDFD"/>
-        </w:rPr>
-        <w:t>a large number of</w:t>
-      </w:r>
-      <w:proofErr w:type="gramEnd"/>
-      <w:r>
-        <w:rPr>
-          <w:rFonts w:ascii="Times New Roman" w:hAnsi="Times New Roman" w:cs="Times New Roman"/>
-          <w:color w:val="111111"/>
-          <w:shd w:val="clear" w:color="auto" w:fill="FDFDFD"/>
-        </w:rPr>
-        <w:t xml:space="preserve"> training images, or by hand picking examples with unambiguous background. The former would exceed the training capacity and the later would exceed time limitations. We then </w:t>
-      </w:r>
-      <w:proofErr w:type="gramStart"/>
-      <w:r>
-        <w:rPr>
-          <w:rFonts w:ascii="Times New Roman" w:hAnsi="Times New Roman" w:cs="Times New Roman"/>
-          <w:color w:val="111111"/>
-          <w:shd w:val="clear" w:color="auto" w:fill="FDFDFD"/>
-        </w:rPr>
-        <w:t>made a decision</w:t>
-      </w:r>
-      <w:proofErr w:type="gramEnd"/>
-      <w:r>
-        <w:rPr>
-          <w:rFonts w:ascii="Times New Roman" w:hAnsi="Times New Roman" w:cs="Times New Roman"/>
-          <w:color w:val="111111"/>
-          <w:shd w:val="clear" w:color="auto" w:fill="FDFDFD"/>
-        </w:rPr>
-        <w:t xml:space="preserve"> to classify fruits instead.</w:t>
+        <w:t>We started our exercise with bird and animal classifiers. The problems we mainly faced were the unavailability of images where the object was clearly separated from the background. This meant either supplying a large number of training images, or by hand picking examples with unambiguous background. The former would exceed the training capacity and the later would exceed time limitations. We then made a decision to classify fruits instead.</w:t>
       </w:r>
     </w:p>
     <w:p>
@@ -1784,16 +1746,7 @@
           <w:color w:val="111111"/>
           <w:shd w:val="clear" w:color="auto" w:fill="FDFDFD"/>
         </w:rPr>
-        <w:t xml:space="preserve">We initially trained a fruit classifier for apple, banana and oranges. This seemed to be very trivial since the fruits vary by shape as well as colour. It was difficult to get low score matches and impossible to get negative matches. Hence, we decided to select fruits that are visually </w:t>
-      </w:r>
-      <w:r>
-        <w:rPr>
-          <w:rFonts w:ascii="Times New Roman" w:hAnsi="Times New Roman" w:cs="Times New Roman"/>
-          <w:color w:val="111111"/>
-          <w:shd w:val="clear" w:color="auto" w:fill="FDFDFD"/>
-        </w:rPr>
-        <w:lastRenderedPageBreak/>
-        <w:t xml:space="preserve">overlapping in their different stages. For instance, apples, peaches and pomegranates are very similar when ripe. The only things that </w:t>
+        <w:t xml:space="preserve">We initially trained a fruit classifier for apple, banana and oranges. This seemed to be very trivial since the fruits vary by shape as well as colour. It was difficult to get low score matches and impossible to get negative matches. Hence, we decided to select fruits that are visually overlapping in their different stages. For instance, apples, peaches and pomegranates are very similar when ripe. The only things that </w:t>
       </w:r>
       <w:r>
         <w:rPr>
@@ -1844,7 +1797,23 @@
           <w:color w:val="111111"/>
           <w:shd w:val="clear" w:color="auto" w:fill="FDFDFD"/>
         </w:rPr>
-        <w:t>We notice that not enough of our training samples had fruits at different ripening stages and multiplicities. We decided to even out the proportions different factors in the training set to further improve accuracies of such outlier test examples.</w:t>
+        <w:t>We notice that not enough of our training samples had fruits at different ripen</w:t>
+      </w:r>
+      <w:r>
+        <w:rPr>
+          <w:rFonts w:ascii="Times New Roman" w:hAnsi="Times New Roman" w:cs="Times New Roman"/>
+          <w:color w:val="111111"/>
+          <w:shd w:val="clear" w:color="auto" w:fill="FDFDFD"/>
+        </w:rPr>
+        <w:t xml:space="preserve">ess </w:t>
+      </w:r>
+      <w:r>
+        <w:rPr>
+          <w:rFonts w:ascii="Times New Roman" w:hAnsi="Times New Roman" w:cs="Times New Roman"/>
+          <w:color w:val="111111"/>
+          <w:shd w:val="clear" w:color="auto" w:fill="FDFDFD"/>
+        </w:rPr>
+        <w:t>stages and multiplicities. We decided to even out the proportions different factors in the training set to further improve accuracies of such outlier test examples.</w:t>
       </w:r>
     </w:p>
     <w:p>
@@ -1871,6 +1840,7 @@
           <w:color w:val="111111"/>
           <w:shd w:val="clear" w:color="auto" w:fill="FDFDFD"/>
         </w:rPr>
+        <w:lastRenderedPageBreak/>
         <w:t>It seems like the model does not have the capability to differentiate background from the object. Hence, it was necessary to provide ample training examples without backgrounds as well as with varied backgrounds.</w:t>
       </w:r>
     </w:p>
@@ -1919,12 +1889,11 @@
     <w:p>
       <w:pPr>
         <w:spacing w:line="276" w:lineRule="auto"/>
-        <w:jc w:val="both"/>
         <w:rPr>
           <w:rFonts w:ascii="Times New Roman" w:hAnsi="Times New Roman" w:cs="Times New Roman"/>
           <w:b/>
           <w:bCs/>
-          <w:color w:val="111111"/>
+          <w:color w:val="2F5496" w:themeColor="accent1" w:themeShade="BF"/>
           <w:sz w:val="28"/>
           <w:szCs w:val="28"/>
           <w:u w:val="single"/>
@@ -1936,98 +1905,45 @@
           <w:rFonts w:ascii="Times New Roman" w:hAnsi="Times New Roman" w:cs="Times New Roman"/>
           <w:b/>
           <w:bCs/>
+          <w:color w:val="2F5496" w:themeColor="accent1" w:themeShade="BF"/>
           <w:sz w:val="28"/>
           <w:szCs w:val="28"/>
           <w:u w:val="single"/>
         </w:rPr>
-        <w:t>Summary of results</w:t>
+        <w:t xml:space="preserve">Summary of </w:t>
+      </w:r>
+      <w:r>
+        <w:rPr>
+          <w:rFonts w:ascii="Times New Roman" w:hAnsi="Times New Roman" w:cs="Times New Roman"/>
+          <w:b/>
+          <w:bCs/>
+          <w:color w:val="2F5496" w:themeColor="accent1" w:themeShade="BF"/>
+          <w:sz w:val="28"/>
+          <w:szCs w:val="28"/>
+          <w:u w:val="single"/>
+        </w:rPr>
+        <w:t>R</w:t>
+      </w:r>
+      <w:r>
+        <w:rPr>
+          <w:rFonts w:ascii="Times New Roman" w:hAnsi="Times New Roman" w:cs="Times New Roman"/>
+          <w:b/>
+          <w:bCs/>
+          <w:color w:val="2F5496" w:themeColor="accent1" w:themeShade="BF"/>
+          <w:sz w:val="28"/>
+          <w:szCs w:val="28"/>
+          <w:u w:val="single"/>
+        </w:rPr>
+        <w:t>esults</w:t>
       </w:r>
     </w:p>
     <w:p>
       <w:pPr>
-        <w:spacing w:line="276" w:lineRule="auto"/>
-        <w:jc w:val="both"/>
-        <w:rPr>
-          <w:rFonts w:ascii="Times New Roman" w:hAnsi="Times New Roman" w:cs="Times New Roman"/>
-          <w:color w:val="111111"/>
-          <w:shd w:val="clear" w:color="auto" w:fill="FDFDFD"/>
-        </w:rPr>
-      </w:pPr>
-      <w:r>
-        <w:rPr>
-          <w:rFonts w:ascii="Times New Roman" w:hAnsi="Times New Roman" w:cs="Times New Roman"/>
-          <w:color w:val="111111"/>
-          <w:shd w:val="clear" w:color="auto" w:fill="FDFDFD"/>
-        </w:rPr>
-        <w:t xml:space="preserve">The following table shows the number of images in the training set, test set, and </w:t>
-      </w:r>
-      <w:r>
-        <w:rPr>
-          <w:rFonts w:ascii="Times New Roman" w:hAnsi="Times New Roman" w:cs="Times New Roman"/>
-          <w:color w:val="111111"/>
-          <w:shd w:val="clear" w:color="auto" w:fill="FDFDFD"/>
-        </w:rPr>
-        <w:t xml:space="preserve">their </w:t>
-      </w:r>
-      <w:r>
-        <w:rPr>
-          <w:rFonts w:ascii="Times New Roman" w:hAnsi="Times New Roman" w:cs="Times New Roman"/>
-          <w:color w:val="111111"/>
-          <w:shd w:val="clear" w:color="auto" w:fill="FDFDFD"/>
-        </w:rPr>
-        <w:t>classification results.</w:t>
-      </w:r>
-      <w:r>
-        <w:rPr>
-          <w:rFonts w:ascii="Times New Roman" w:hAnsi="Times New Roman" w:cs="Times New Roman"/>
-          <w:color w:val="111111"/>
-          <w:shd w:val="clear" w:color="auto" w:fill="FDFDFD"/>
-        </w:rPr>
-        <w:t xml:space="preserve"> </w:t>
-      </w:r>
-      <w:r>
-        <w:rPr>
-          <w:rFonts w:ascii="Times New Roman" w:hAnsi="Times New Roman" w:cs="Times New Roman"/>
-          <w:color w:val="111111"/>
-          <w:shd w:val="clear" w:color="auto" w:fill="FDFDFD"/>
-        </w:rPr>
-        <w:t>With a</w:t>
-      </w:r>
-      <w:r>
-        <w:rPr>
-          <w:rFonts w:ascii="Times New Roman" w:hAnsi="Times New Roman" w:cs="Times New Roman"/>
-          <w:color w:val="111111"/>
-          <w:shd w:val="clear" w:color="auto" w:fill="FDFDFD"/>
-        </w:rPr>
-        <w:t xml:space="preserve"> threshold </w:t>
-      </w:r>
-      <w:r>
-        <w:rPr>
-          <w:rFonts w:ascii="Times New Roman" w:hAnsi="Times New Roman" w:cs="Times New Roman"/>
-          <w:color w:val="111111"/>
-          <w:shd w:val="clear" w:color="auto" w:fill="FDFDFD"/>
-        </w:rPr>
-        <w:t xml:space="preserve">of 0.6, the accuracy is 83.7%. </w:t>
-      </w:r>
-      <w:r>
-        <w:rPr>
-          <w:rFonts w:ascii="Times New Roman" w:hAnsi="Times New Roman" w:cs="Times New Roman"/>
-          <w:color w:val="111111"/>
-          <w:shd w:val="clear" w:color="auto" w:fill="FDFDFD"/>
-        </w:rPr>
-        <w:t xml:space="preserve">The number of </w:t>
-      </w:r>
-      <w:r>
-        <w:rPr>
-          <w:rFonts w:ascii="Times New Roman" w:hAnsi="Times New Roman" w:cs="Times New Roman"/>
-          <w:color w:val="111111"/>
-          <w:shd w:val="clear" w:color="auto" w:fill="FDFDFD"/>
-        </w:rPr>
-        <w:t>false positives and negatives seems to be very low despite of the similarity in test examples across class. This implies that the model has been trained well.</w:t>
-      </w:r>
-    </w:p>
-    <w:p>
-      <w:pPr>
+        <w:pStyle w:val="ListParagraph"/>
+        <w:numPr>
+          <w:ilvl w:val="0"/>
+          <w:numId w:val="10"/>
+        </w:numPr>
         <w:spacing w:line="276" w:lineRule="auto"/>
         <w:jc w:val="both"/>
         <w:rPr>
@@ -2043,10 +1959,174 @@
       <w:r>
         <w:rPr>
           <w:rFonts w:ascii="Times New Roman" w:hAnsi="Times New Roman" w:cs="Times New Roman"/>
+          <w:color w:val="111111"/>
+          <w:shd w:val="clear" w:color="auto" w:fill="FDFDFD"/>
+        </w:rPr>
+        <w:t>T</w:t>
+      </w:r>
+      <w:r>
+        <w:rPr>
+          <w:rFonts w:ascii="Times New Roman" w:hAnsi="Times New Roman" w:cs="Times New Roman"/>
+          <w:color w:val="111111"/>
+          <w:shd w:val="clear" w:color="auto" w:fill="FDFDFD"/>
+        </w:rPr>
+        <w:t xml:space="preserve">he following table shows the number of images in the training set, test set, and </w:t>
+      </w:r>
+      <w:r>
+        <w:rPr>
+          <w:rFonts w:ascii="Times New Roman" w:hAnsi="Times New Roman" w:cs="Times New Roman"/>
+          <w:color w:val="111111"/>
+          <w:shd w:val="clear" w:color="auto" w:fill="FDFDFD"/>
+        </w:rPr>
+        <w:t xml:space="preserve">their </w:t>
+      </w:r>
+      <w:r>
+        <w:rPr>
+          <w:rFonts w:ascii="Times New Roman" w:hAnsi="Times New Roman" w:cs="Times New Roman"/>
+          <w:color w:val="111111"/>
+          <w:shd w:val="clear" w:color="auto" w:fill="FDFDFD"/>
+        </w:rPr>
+        <w:t>classification results.</w:t>
+      </w:r>
+      <w:r>
+        <w:rPr>
+          <w:rFonts w:ascii="Times New Roman" w:hAnsi="Times New Roman" w:cs="Times New Roman"/>
+          <w:color w:val="111111"/>
+          <w:shd w:val="clear" w:color="auto" w:fill="FDFDFD"/>
+        </w:rPr>
+        <w:t xml:space="preserve"> </w:t>
+      </w:r>
+      <w:r>
+        <w:rPr>
+          <w:rFonts w:ascii="Times New Roman" w:hAnsi="Times New Roman" w:cs="Times New Roman"/>
+          <w:color w:val="111111"/>
+          <w:shd w:val="clear" w:color="auto" w:fill="FDFDFD"/>
+        </w:rPr>
+        <w:t>With a</w:t>
+      </w:r>
+      <w:r>
+        <w:rPr>
+          <w:rFonts w:ascii="Times New Roman" w:hAnsi="Times New Roman" w:cs="Times New Roman"/>
+          <w:color w:val="111111"/>
+          <w:shd w:val="clear" w:color="auto" w:fill="FDFDFD"/>
+        </w:rPr>
+        <w:t xml:space="preserve"> threshold </w:t>
+      </w:r>
+      <w:r>
+        <w:rPr>
+          <w:rFonts w:ascii="Times New Roman" w:hAnsi="Times New Roman" w:cs="Times New Roman"/>
+          <w:color w:val="111111"/>
+          <w:shd w:val="clear" w:color="auto" w:fill="FDFDFD"/>
+        </w:rPr>
+        <w:t xml:space="preserve">of 0.6, the accuracy is 83.7%. </w:t>
+      </w:r>
+    </w:p>
+    <w:p>
+      <w:pPr>
+        <w:pStyle w:val="ListParagraph"/>
+        <w:numPr>
+          <w:ilvl w:val="0"/>
+          <w:numId w:val="10"/>
+        </w:numPr>
+        <w:spacing w:line="276" w:lineRule="auto"/>
+        <w:jc w:val="both"/>
+        <w:rPr>
+          <w:rFonts w:ascii="Times New Roman" w:hAnsi="Times New Roman" w:cs="Times New Roman"/>
+          <w:b/>
+          <w:bCs/>
           <w:color w:val="FF0000"/>
-          <w:shd w:val="clear" w:color="auto" w:fill="FDFDFD"/>
-        </w:rPr>
-        <w:t>TODO</w:t>
+          <w:sz w:val="28"/>
+          <w:szCs w:val="28"/>
+          <w:u w:val="single"/>
+        </w:rPr>
+      </w:pPr>
+      <w:r>
+        <w:rPr>
+          <w:rFonts w:ascii="Times New Roman" w:hAnsi="Times New Roman" w:cs="Times New Roman"/>
+          <w:color w:val="111111"/>
+          <w:shd w:val="clear" w:color="auto" w:fill="FDFDFD"/>
+        </w:rPr>
+        <w:t xml:space="preserve">The number of </w:t>
+      </w:r>
+      <w:r>
+        <w:rPr>
+          <w:rFonts w:ascii="Times New Roman" w:hAnsi="Times New Roman" w:cs="Times New Roman"/>
+          <w:color w:val="111111"/>
+          <w:shd w:val="clear" w:color="auto" w:fill="FDFDFD"/>
+        </w:rPr>
+        <w:t xml:space="preserve">mismatches </w:t>
+      </w:r>
+      <w:r>
+        <w:rPr>
+          <w:rFonts w:ascii="Times New Roman" w:hAnsi="Times New Roman" w:cs="Times New Roman"/>
+          <w:color w:val="111111"/>
+          <w:shd w:val="clear" w:color="auto" w:fill="FDFDFD"/>
+        </w:rPr>
+        <w:t>seem to be low despite of the similarity in test examples across class. This implies that the model has been trained well.</w:t>
+      </w:r>
+      <w:r>
+        <w:rPr>
+          <w:rFonts w:ascii="Times New Roman" w:hAnsi="Times New Roman" w:cs="Times New Roman"/>
+          <w:color w:val="111111"/>
+          <w:shd w:val="clear" w:color="auto" w:fill="FDFDFD"/>
+        </w:rPr>
+        <w:t xml:space="preserve"> </w:t>
+      </w:r>
+    </w:p>
+    <w:p>
+      <w:pPr>
+        <w:pStyle w:val="ListParagraph"/>
+        <w:numPr>
+          <w:ilvl w:val="0"/>
+          <w:numId w:val="10"/>
+        </w:numPr>
+        <w:spacing w:line="276" w:lineRule="auto"/>
+        <w:jc w:val="both"/>
+        <w:rPr>
+          <w:rFonts w:ascii="Times New Roman" w:hAnsi="Times New Roman" w:cs="Times New Roman"/>
+          <w:b/>
+          <w:bCs/>
+          <w:color w:val="FF0000"/>
+          <w:sz w:val="28"/>
+          <w:szCs w:val="28"/>
+          <w:u w:val="single"/>
+        </w:rPr>
+      </w:pPr>
+      <w:r>
+        <w:rPr>
+          <w:rFonts w:ascii="Times New Roman" w:hAnsi="Times New Roman" w:cs="Times New Roman"/>
+          <w:color w:val="111111"/>
+          <w:shd w:val="clear" w:color="auto" w:fill="FDFDFD"/>
+        </w:rPr>
+        <w:t xml:space="preserve">Looking at individual accuracy rates, a few points are evident. Mangoes have a high accuracy since their colour separates them from the rest. Guava might have a low accuracy rate due to fewer training examples. </w:t>
+      </w:r>
+    </w:p>
+    <w:p>
+      <w:pPr>
+        <w:pStyle w:val="ListParagraph"/>
+        <w:numPr>
+          <w:ilvl w:val="0"/>
+          <w:numId w:val="10"/>
+        </w:numPr>
+        <w:spacing w:line="276" w:lineRule="auto"/>
+        <w:jc w:val="both"/>
+        <w:rPr>
+          <w:rFonts w:ascii="Times New Roman" w:hAnsi="Times New Roman" w:cs="Times New Roman"/>
+          <w:b/>
+          <w:bCs/>
+          <w:color w:val="FF0000"/>
+          <w:sz w:val="28"/>
+          <w:szCs w:val="28"/>
+          <w:u w:val="single"/>
+        </w:rPr>
+      </w:pPr>
+      <w:r>
+        <w:rPr>
+          <w:rFonts w:ascii="Times New Roman" w:hAnsi="Times New Roman" w:cs="Times New Roman"/>
+          <w:color w:val="111111"/>
+          <w:shd w:val="clear" w:color="auto" w:fill="FDFDFD"/>
+        </w:rPr>
+        <w:t>The high error rate in negative set suggests that either the number of examples is low, or that the model is only good at boxing everything into the positive set and hence over-scores objects that are not supposed to be in there.</w:t>
       </w:r>
     </w:p>
     <w:p>
@@ -2080,7 +2160,10 @@
         <w:fldChar w:fldCharType="end"/>
       </w:r>
       <w:r>
-        <w:t xml:space="preserve"> Classification accuracy [TP : True positives, FP : False Positives, TN : True Negatives, FN : False Negatives]]</w:t>
+        <w:t xml:space="preserve"> Classification </w:t>
+      </w:r>
+      <w:r>
+        <w:t>Statistics</w:t>
       </w:r>
     </w:p>
     <w:tbl>
@@ -2230,7 +2313,7 @@
                 <w:color w:val="E7E6E6"/>
                 <w:lang w:eastAsia="en-IN"/>
               </w:rPr>
-              <w:t>Right</w:t>
+              <w:t>Correct</w:t>
             </w:r>
           </w:p>
         </w:tc>
@@ -3787,7 +3870,7 @@
           <w:rFonts w:ascii="Times New Roman" w:hAnsi="Times New Roman" w:cs="Times New Roman"/>
           <w:b/>
           <w:bCs/>
-          <w:color w:val="111111"/>
+          <w:color w:val="2F5496" w:themeColor="accent1" w:themeShade="BF"/>
           <w:sz w:val="28"/>
           <w:szCs w:val="28"/>
           <w:u w:val="single"/>
@@ -3799,7 +3882,7 @@
           <w:rFonts w:ascii="Times New Roman" w:hAnsi="Times New Roman" w:cs="Times New Roman"/>
           <w:b/>
           <w:bCs/>
-          <w:color w:val="111111"/>
+          <w:color w:val="2F5496" w:themeColor="accent1" w:themeShade="BF"/>
           <w:sz w:val="28"/>
           <w:szCs w:val="28"/>
           <w:u w:val="single"/>
@@ -3812,13 +3895,319 @@
           <w:rFonts w:ascii="Times New Roman" w:hAnsi="Times New Roman" w:cs="Times New Roman"/>
           <w:b/>
           <w:bCs/>
-          <w:color w:val="111111"/>
+          <w:color w:val="2F5496" w:themeColor="accent1" w:themeShade="BF"/>
           <w:sz w:val="28"/>
           <w:szCs w:val="28"/>
           <w:u w:val="single"/>
           <w:shd w:val="clear" w:color="auto" w:fill="FDFDFD"/>
         </w:rPr>
         <w:t>ssessment of the resulting system’s effectiveness</w:t>
+      </w:r>
+    </w:p>
+    <w:p>
+      <w:pPr>
+        <w:pStyle w:val="ListParagraph"/>
+        <w:numPr>
+          <w:ilvl w:val="0"/>
+          <w:numId w:val="11"/>
+        </w:numPr>
+        <w:spacing w:line="276" w:lineRule="auto"/>
+        <w:jc w:val="both"/>
+        <w:rPr>
+          <w:rFonts w:ascii="Times New Roman" w:hAnsi="Times New Roman" w:cs="Times New Roman"/>
+          <w:b/>
+          <w:bCs/>
+          <w:sz w:val="28"/>
+          <w:szCs w:val="28"/>
+          <w:u w:val="single"/>
+        </w:rPr>
+      </w:pPr>
+      <w:r>
+        <w:rPr>
+          <w:rFonts w:ascii="Times New Roman" w:hAnsi="Times New Roman" w:cs="Times New Roman"/>
+          <w:shd w:val="clear" w:color="auto" w:fill="FDFDFD"/>
+        </w:rPr>
+        <w:t xml:space="preserve">The </w:t>
+      </w:r>
+      <w:r>
+        <w:rPr>
+          <w:rFonts w:ascii="Times New Roman" w:hAnsi="Times New Roman" w:cs="Times New Roman"/>
+          <w:shd w:val="clear" w:color="auto" w:fill="FDFDFD"/>
+        </w:rPr>
+        <w:t>overall system is very effective in terms of classifying a bulk of images that are unambiguous. In fact, it can even withstand a degree of variation like multiplicity, form, ripen</w:t>
+      </w:r>
+      <w:r>
+        <w:rPr>
+          <w:rFonts w:ascii="Times New Roman" w:hAnsi="Times New Roman" w:cs="Times New Roman"/>
+          <w:shd w:val="clear" w:color="auto" w:fill="FDFDFD"/>
+        </w:rPr>
+        <w:t>ess</w:t>
+      </w:r>
+      <w:r>
+        <w:rPr>
+          <w:rFonts w:ascii="Times New Roman" w:hAnsi="Times New Roman" w:cs="Times New Roman"/>
+          <w:shd w:val="clear" w:color="auto" w:fill="FDFDFD"/>
+        </w:rPr>
+        <w:t>, background, exposure, etc.</w:t>
+      </w:r>
+    </w:p>
+    <w:p>
+      <w:pPr>
+        <w:pStyle w:val="ListParagraph"/>
+        <w:numPr>
+          <w:ilvl w:val="0"/>
+          <w:numId w:val="11"/>
+        </w:numPr>
+        <w:spacing w:line="276" w:lineRule="auto"/>
+        <w:jc w:val="both"/>
+        <w:rPr>
+          <w:rFonts w:ascii="Times New Roman" w:hAnsi="Times New Roman" w:cs="Times New Roman"/>
+          <w:b/>
+          <w:bCs/>
+          <w:sz w:val="28"/>
+          <w:szCs w:val="28"/>
+          <w:u w:val="single"/>
+        </w:rPr>
+      </w:pPr>
+      <w:r>
+        <w:rPr>
+          <w:rFonts w:ascii="Times New Roman" w:hAnsi="Times New Roman" w:cs="Times New Roman"/>
+          <w:shd w:val="clear" w:color="auto" w:fill="FDFDFD"/>
+        </w:rPr>
+        <w:t>The primary points of failure are where negative images are misidentified as positive ones.</w:t>
+      </w:r>
+      <w:r>
+        <w:rPr>
+          <w:rFonts w:ascii="Times New Roman" w:hAnsi="Times New Roman" w:cs="Times New Roman"/>
+          <w:shd w:val="clear" w:color="auto" w:fill="FDFDFD"/>
+        </w:rPr>
+        <w:t xml:space="preserve"> Basically, the system </w:t>
+      </w:r>
+      <w:r>
+        <w:rPr>
+          <w:rFonts w:ascii="Times New Roman" w:hAnsi="Times New Roman" w:cs="Times New Roman"/>
+          <w:shd w:val="clear" w:color="auto" w:fill="FDFDFD"/>
+        </w:rPr>
+        <w:t xml:space="preserve">is good at answering questions like </w:t>
+      </w:r>
+      <w:r>
+        <w:rPr>
+          <w:rFonts w:ascii="Times New Roman" w:hAnsi="Times New Roman" w:cs="Times New Roman"/>
+          <w:shd w:val="clear" w:color="auto" w:fill="FDFDFD"/>
+        </w:rPr>
+        <w:t>“Which of these fruits is this?”</w:t>
+      </w:r>
+    </w:p>
+    <w:p>
+      <w:pPr>
+        <w:pStyle w:val="ListParagraph"/>
+        <w:numPr>
+          <w:ilvl w:val="0"/>
+          <w:numId w:val="11"/>
+        </w:numPr>
+        <w:spacing w:line="276" w:lineRule="auto"/>
+        <w:jc w:val="both"/>
+        <w:rPr>
+          <w:rFonts w:ascii="Times New Roman" w:hAnsi="Times New Roman" w:cs="Times New Roman"/>
+          <w:b/>
+          <w:bCs/>
+          <w:sz w:val="28"/>
+          <w:szCs w:val="28"/>
+          <w:u w:val="single"/>
+        </w:rPr>
+      </w:pPr>
+      <w:r>
+        <w:rPr>
+          <w:rFonts w:ascii="Times New Roman" w:hAnsi="Times New Roman" w:cs="Times New Roman"/>
+          <w:shd w:val="clear" w:color="auto" w:fill="FDFDFD"/>
+        </w:rPr>
+        <w:t>The system is however not good at answering questions like</w:t>
+      </w:r>
+      <w:r>
+        <w:rPr>
+          <w:rFonts w:ascii="Times New Roman" w:hAnsi="Times New Roman" w:cs="Times New Roman"/>
+          <w:shd w:val="clear" w:color="auto" w:fill="FDFDFD"/>
+        </w:rPr>
+        <w:t xml:space="preserve"> “Is this one of these fruits?” or rather even “Is this a fruit?”.</w:t>
+      </w:r>
+      <w:r>
+        <w:rPr>
+          <w:rFonts w:ascii="Times New Roman" w:hAnsi="Times New Roman" w:cs="Times New Roman"/>
+          <w:shd w:val="clear" w:color="auto" w:fill="FDFDFD"/>
+        </w:rPr>
+        <w:t xml:space="preserve"> The accuracy of these types of questions would rely upon exhaustive set of training examples of all fruits and objects that are not fruits.</w:t>
+      </w:r>
+    </w:p>
+    <w:p>
+      <w:pPr>
+        <w:pStyle w:val="ListParagraph"/>
+        <w:numPr>
+          <w:ilvl w:val="0"/>
+          <w:numId w:val="11"/>
+        </w:numPr>
+        <w:spacing w:line="276" w:lineRule="auto"/>
+        <w:jc w:val="both"/>
+        <w:rPr>
+          <w:rFonts w:ascii="Times New Roman" w:hAnsi="Times New Roman" w:cs="Times New Roman"/>
+          <w:b/>
+          <w:bCs/>
+          <w:sz w:val="28"/>
+          <w:szCs w:val="28"/>
+          <w:u w:val="single"/>
+        </w:rPr>
+      </w:pPr>
+      <w:r>
+        <w:rPr>
+          <w:rFonts w:ascii="Times New Roman" w:hAnsi="Times New Roman" w:cs="Times New Roman"/>
+          <w:color w:val="FF0000"/>
+          <w:shd w:val="clear" w:color="auto" w:fill="FDFDFD"/>
+        </w:rPr>
+        <w:t>TODO</w:t>
+      </w:r>
+      <w:r>
+        <w:rPr>
+          <w:rFonts w:ascii="Times New Roman" w:hAnsi="Times New Roman" w:cs="Times New Roman"/>
+          <w:color w:val="FF0000"/>
+          <w:shd w:val="clear" w:color="auto" w:fill="FDFDFD"/>
+        </w:rPr>
+        <w:t xml:space="preserve"> @ Anmol</w:t>
+      </w:r>
+      <w:r>
+        <w:rPr>
+          <w:rFonts w:ascii="Times New Roman" w:hAnsi="Times New Roman" w:cs="Times New Roman"/>
+          <w:color w:val="FF0000"/>
+          <w:shd w:val="clear" w:color="auto" w:fill="FDFDFD"/>
+        </w:rPr>
+        <w:t xml:space="preserve"> expand</w:t>
+      </w:r>
+      <w:r>
+        <w:rPr>
+          <w:rFonts w:ascii="Times New Roman" w:hAnsi="Times New Roman" w:cs="Times New Roman"/>
+          <w:color w:val="FF0000"/>
+          <w:shd w:val="clear" w:color="auto" w:fill="FDFDFD"/>
+        </w:rPr>
+        <w:t xml:space="preserve"> on other type of classifiers</w:t>
+      </w:r>
+    </w:p>
+    <w:p>
+      <w:pPr>
+        <w:pStyle w:val="ListParagraph"/>
+        <w:spacing w:line="276" w:lineRule="auto"/>
+        <w:jc w:val="both"/>
+        <w:rPr>
+          <w:rFonts w:ascii="Times New Roman" w:hAnsi="Times New Roman" w:cs="Times New Roman"/>
+          <w:b/>
+          <w:bCs/>
+          <w:sz w:val="28"/>
+          <w:szCs w:val="28"/>
+          <w:u w:val="single"/>
+        </w:rPr>
+      </w:pPr>
+    </w:p>
+    <w:p>
+      <w:pPr>
+        <w:spacing w:line="276" w:lineRule="auto"/>
+        <w:jc w:val="both"/>
+        <w:rPr>
+          <w:rFonts w:ascii="Times New Roman" w:hAnsi="Times New Roman" w:cs="Times New Roman"/>
+          <w:b/>
+          <w:bCs/>
+          <w:color w:val="2F5496" w:themeColor="accent1" w:themeShade="BF"/>
+          <w:sz w:val="28"/>
+          <w:szCs w:val="28"/>
+          <w:u w:val="single"/>
+          <w:shd w:val="clear" w:color="auto" w:fill="FDFDFD"/>
+        </w:rPr>
+      </w:pPr>
+      <w:r>
+        <w:rPr>
+          <w:rFonts w:ascii="Times New Roman" w:hAnsi="Times New Roman" w:cs="Times New Roman"/>
+          <w:b/>
+          <w:bCs/>
+          <w:color w:val="2F5496" w:themeColor="accent1" w:themeShade="BF"/>
+          <w:sz w:val="28"/>
+          <w:szCs w:val="28"/>
+          <w:u w:val="single"/>
+          <w:shd w:val="clear" w:color="auto" w:fill="FDFDFD"/>
+        </w:rPr>
+        <w:lastRenderedPageBreak/>
+        <w:t>Improvements</w:t>
+      </w:r>
+    </w:p>
+    <w:p>
+      <w:pPr>
+        <w:pStyle w:val="ListParagraph"/>
+        <w:numPr>
+          <w:ilvl w:val="0"/>
+          <w:numId w:val="12"/>
+        </w:numPr>
+        <w:spacing w:line="276" w:lineRule="auto"/>
+        <w:jc w:val="both"/>
+        <w:rPr>
+          <w:rFonts w:ascii="Times New Roman" w:hAnsi="Times New Roman" w:cs="Times New Roman"/>
+          <w:shd w:val="clear" w:color="auto" w:fill="FDFDFD"/>
+        </w:rPr>
+      </w:pPr>
+      <w:r>
+        <w:rPr>
+          <w:rFonts w:ascii="Times New Roman" w:hAnsi="Times New Roman" w:cs="Times New Roman"/>
+          <w:shd w:val="clear" w:color="auto" w:fill="FDFDFD"/>
+        </w:rPr>
+        <w:t xml:space="preserve">Some </w:t>
+      </w:r>
+      <w:r>
+        <w:rPr>
+          <w:rFonts w:ascii="Times New Roman" w:hAnsi="Times New Roman" w:cs="Times New Roman"/>
+          <w:shd w:val="clear" w:color="auto" w:fill="FDFDFD"/>
+        </w:rPr>
+        <w:t xml:space="preserve">improvements in </w:t>
+      </w:r>
+      <w:r>
+        <w:rPr>
+          <w:rFonts w:ascii="Times New Roman" w:hAnsi="Times New Roman" w:cs="Times New Roman"/>
+          <w:shd w:val="clear" w:color="auto" w:fill="FDFDFD"/>
+        </w:rPr>
+        <w:t>our web application would be drag drop functionality for images and support for batch processing, but these have been left out for the sake of time.</w:t>
+      </w:r>
+    </w:p>
+    <w:p>
+      <w:pPr>
+        <w:pStyle w:val="ListParagraph"/>
+        <w:numPr>
+          <w:ilvl w:val="0"/>
+          <w:numId w:val="12"/>
+        </w:numPr>
+        <w:spacing w:line="276" w:lineRule="auto"/>
+        <w:jc w:val="both"/>
+        <w:rPr>
+          <w:rFonts w:ascii="Times New Roman" w:hAnsi="Times New Roman" w:cs="Times New Roman"/>
+          <w:color w:val="FF0000"/>
+          <w:shd w:val="clear" w:color="auto" w:fill="FDFDFD"/>
+        </w:rPr>
+      </w:pPr>
+      <w:r>
+        <w:rPr>
+          <w:rFonts w:ascii="Times New Roman" w:hAnsi="Times New Roman" w:cs="Times New Roman"/>
+          <w:color w:val="FF0000"/>
+          <w:shd w:val="clear" w:color="auto" w:fill="FDFDFD"/>
+        </w:rPr>
+        <w:t>TODO @ Anmol</w:t>
+      </w:r>
+      <w:r>
+        <w:rPr>
+          <w:rFonts w:ascii="Times New Roman" w:hAnsi="Times New Roman" w:cs="Times New Roman"/>
+          <w:color w:val="FF0000"/>
+          <w:shd w:val="clear" w:color="auto" w:fill="FDFDFD"/>
+        </w:rPr>
+        <w:t xml:space="preserve"> expand </w:t>
+      </w:r>
+      <w:r>
+        <w:rPr>
+          <w:rFonts w:ascii="Times New Roman" w:hAnsi="Times New Roman" w:cs="Times New Roman"/>
+          <w:color w:val="FF0000"/>
+          <w:shd w:val="clear" w:color="auto" w:fill="FDFDFD"/>
+        </w:rPr>
+        <w:t>on improvement scope of the model</w:t>
       </w:r>
     </w:p>
     <w:p>
@@ -3835,14 +4224,6 @@
           <w:u w:val="single"/>
         </w:rPr>
       </w:pPr>
-      <w:r>
-        <w:rPr>
-          <w:rFonts w:ascii="Times New Roman" w:hAnsi="Times New Roman" w:cs="Times New Roman"/>
-          <w:color w:val="FF0000"/>
-          <w:shd w:val="clear" w:color="auto" w:fill="FDFDFD"/>
-        </w:rPr>
-        <w:t>TODO</w:t>
-      </w:r>
     </w:p>
     <w:p>
       <w:pPr>
@@ -3852,7 +4233,7 @@
           <w:rFonts w:ascii="Times New Roman" w:hAnsi="Times New Roman" w:cs="Times New Roman"/>
           <w:b/>
           <w:bCs/>
-          <w:color w:val="111111"/>
+          <w:color w:val="2F5496" w:themeColor="accent1" w:themeShade="BF"/>
           <w:sz w:val="28"/>
           <w:szCs w:val="28"/>
           <w:u w:val="single"/>
@@ -3864,14 +4245,41 @@
           <w:rFonts w:ascii="Times New Roman" w:hAnsi="Times New Roman" w:cs="Times New Roman"/>
           <w:b/>
           <w:bCs/>
-          <w:color w:val="111111"/>
+          <w:color w:val="2F5496" w:themeColor="accent1" w:themeShade="BF"/>
           <w:sz w:val="28"/>
           <w:szCs w:val="28"/>
           <w:u w:val="single"/>
           <w:shd w:val="clear" w:color="auto" w:fill="FDFDFD"/>
         </w:rPr>
-        <w:t>Improvements</w:t>
-      </w:r>
+        <w:t>Code r</w:t>
+      </w:r>
+      <w:r>
+        <w:rPr>
+          <w:rFonts w:ascii="Times New Roman" w:hAnsi="Times New Roman" w:cs="Times New Roman"/>
+          <w:b/>
+          <w:bCs/>
+          <w:color w:val="2F5496" w:themeColor="accent1" w:themeShade="BF"/>
+          <w:sz w:val="28"/>
+          <w:szCs w:val="28"/>
+          <w:u w:val="single"/>
+          <w:shd w:val="clear" w:color="auto" w:fill="FDFDFD"/>
+        </w:rPr>
+        <w:t>eferences</w:t>
+      </w:r>
+    </w:p>
+    <w:p>
+      <w:pPr>
+        <w:spacing w:line="276" w:lineRule="auto"/>
+        <w:jc w:val="both"/>
+      </w:pPr>
+      <w:hyperlink r:id="rId15" w:history="1">
+        <w:r>
+          <w:rPr>
+            <w:rStyle w:val="Hyperlink"/>
+          </w:rPr>
+          <w:t>https://stackoverflow.com/</w:t>
+        </w:r>
+      </w:hyperlink>
     </w:p>
     <w:p>
       <w:pPr>
@@ -3887,66 +4295,6 @@
           <w:u w:val="single"/>
         </w:rPr>
       </w:pPr>
-      <w:r>
-        <w:rPr>
-          <w:rFonts w:ascii="Times New Roman" w:hAnsi="Times New Roman" w:cs="Times New Roman"/>
-          <w:color w:val="FF0000"/>
-          <w:shd w:val="clear" w:color="auto" w:fill="FDFDFD"/>
-        </w:rPr>
-        <w:t>TODO</w:t>
-      </w:r>
-    </w:p>
-    <w:p>
-      <w:pPr>
-        <w:spacing w:line="276" w:lineRule="auto"/>
-        <w:jc w:val="both"/>
-        <w:rPr>
-          <w:rFonts w:ascii="Times New Roman" w:hAnsi="Times New Roman" w:cs="Times New Roman"/>
-          <w:b/>
-          <w:bCs/>
-          <w:color w:val="111111"/>
-          <w:sz w:val="28"/>
-          <w:szCs w:val="28"/>
-          <w:u w:val="single"/>
-          <w:shd w:val="clear" w:color="auto" w:fill="FDFDFD"/>
-        </w:rPr>
-      </w:pPr>
-      <w:r>
-        <w:rPr>
-          <w:rFonts w:ascii="Times New Roman" w:hAnsi="Times New Roman" w:cs="Times New Roman"/>
-          <w:b/>
-          <w:bCs/>
-          <w:color w:val="111111"/>
-          <w:sz w:val="28"/>
-          <w:szCs w:val="28"/>
-          <w:u w:val="single"/>
-          <w:shd w:val="clear" w:color="auto" w:fill="FDFDFD"/>
-        </w:rPr>
-        <w:t>References</w:t>
-      </w:r>
-    </w:p>
-    <w:p>
-      <w:pPr>
-        <w:spacing w:line="276" w:lineRule="auto"/>
-        <w:jc w:val="both"/>
-        <w:rPr>
-          <w:rFonts w:ascii="Times New Roman" w:hAnsi="Times New Roman" w:cs="Times New Roman"/>
-          <w:b/>
-          <w:bCs/>
-          <w:color w:val="FF0000"/>
-          <w:sz w:val="28"/>
-          <w:szCs w:val="28"/>
-          <w:u w:val="single"/>
-        </w:rPr>
-      </w:pPr>
-      <w:r>
-        <w:rPr>
-          <w:rFonts w:ascii="Times New Roman" w:hAnsi="Times New Roman" w:cs="Times New Roman"/>
-          <w:color w:val="FF0000"/>
-          <w:shd w:val="clear" w:color="auto" w:fill="FDFDFD"/>
-        </w:rPr>
-        <w:t>TODO</w:t>
-      </w:r>
     </w:p>
     <w:sectPr>
       <w:pgSz w:w="11906" w:h="16838"/>
@@ -4525,6 +4873,120 @@
     </w:lvl>
   </w:abstractNum>
   <w:abstractNum w:abstractNumId="5" w15:restartNumberingAfterBreak="0">
+    <w:nsid w:val="429C2CE8"/>
+    <w:multiLevelType w:val="hybridMultilevel"/>
+    <w:tmpl w:val="2F2E6BE0"/>
+    <w:lvl w:ilvl="0" w:tplc="EB76D420">
+      <w:start w:val="1"/>
+      <w:numFmt w:val="bullet"/>
+      <w:lvlText w:val=""/>
+      <w:lvlJc w:val="left"/>
+      <w:pPr>
+        <w:ind w:left="720" w:hanging="360"/>
+      </w:pPr>
+      <w:rPr>
+        <w:rFonts w:ascii="Symbol" w:hAnsi="Symbol" w:cs="Symbol" w:hint="default"/>
+        <w:color w:val="auto"/>
+      </w:rPr>
+    </w:lvl>
+    <w:lvl w:ilvl="1" w:tplc="40090003" w:tentative="1">
+      <w:start w:val="1"/>
+      <w:numFmt w:val="bullet"/>
+      <w:lvlText w:val="o"/>
+      <w:lvlJc w:val="left"/>
+      <w:pPr>
+        <w:ind w:left="1440" w:hanging="360"/>
+      </w:pPr>
+      <w:rPr>
+        <w:rFonts w:ascii="Courier New" w:hAnsi="Courier New" w:cs="Courier New" w:hint="default"/>
+      </w:rPr>
+    </w:lvl>
+    <w:lvl w:ilvl="2" w:tplc="40090005" w:tentative="1">
+      <w:start w:val="1"/>
+      <w:numFmt w:val="bullet"/>
+      <w:lvlText w:val=""/>
+      <w:lvlJc w:val="left"/>
+      <w:pPr>
+        <w:ind w:left="2160" w:hanging="360"/>
+      </w:pPr>
+      <w:rPr>
+        <w:rFonts w:ascii="Wingdings" w:hAnsi="Wingdings" w:cs="Wingdings" w:hint="default"/>
+      </w:rPr>
+    </w:lvl>
+    <w:lvl w:ilvl="3" w:tplc="40090001" w:tentative="1">
+      <w:start w:val="1"/>
+      <w:numFmt w:val="bullet"/>
+      <w:lvlText w:val=""/>
+      <w:lvlJc w:val="left"/>
+      <w:pPr>
+        <w:ind w:left="2880" w:hanging="360"/>
+      </w:pPr>
+      <w:rPr>
+        <w:rFonts w:ascii="Symbol" w:hAnsi="Symbol" w:cs="Symbol" w:hint="default"/>
+      </w:rPr>
+    </w:lvl>
+    <w:lvl w:ilvl="4" w:tplc="40090003" w:tentative="1">
+      <w:start w:val="1"/>
+      <w:numFmt w:val="bullet"/>
+      <w:lvlText w:val="o"/>
+      <w:lvlJc w:val="left"/>
+      <w:pPr>
+        <w:ind w:left="3600" w:hanging="360"/>
+      </w:pPr>
+      <w:rPr>
+        <w:rFonts w:ascii="Courier New" w:hAnsi="Courier New" w:cs="Courier New" w:hint="default"/>
+      </w:rPr>
+    </w:lvl>
+    <w:lvl w:ilvl="5" w:tplc="40090005" w:tentative="1">
+      <w:start w:val="1"/>
+      <w:numFmt w:val="bullet"/>
+      <w:lvlText w:val=""/>
+      <w:lvlJc w:val="left"/>
+      <w:pPr>
+        <w:ind w:left="4320" w:hanging="360"/>
+      </w:pPr>
+      <w:rPr>
+        <w:rFonts w:ascii="Wingdings" w:hAnsi="Wingdings" w:cs="Wingdings" w:hint="default"/>
+      </w:rPr>
+    </w:lvl>
+    <w:lvl w:ilvl="6" w:tplc="40090001" w:tentative="1">
+      <w:start w:val="1"/>
+      <w:numFmt w:val="bullet"/>
+      <w:lvlText w:val=""/>
+      <w:lvlJc w:val="left"/>
+      <w:pPr>
+        <w:ind w:left="5040" w:hanging="360"/>
+      </w:pPr>
+      <w:rPr>
+        <w:rFonts w:ascii="Symbol" w:hAnsi="Symbol" w:cs="Symbol" w:hint="default"/>
+      </w:rPr>
+    </w:lvl>
+    <w:lvl w:ilvl="7" w:tplc="40090003" w:tentative="1">
+      <w:start w:val="1"/>
+      <w:numFmt w:val="bullet"/>
+      <w:lvlText w:val="o"/>
+      <w:lvlJc w:val="left"/>
+      <w:pPr>
+        <w:ind w:left="5760" w:hanging="360"/>
+      </w:pPr>
+      <w:rPr>
+        <w:rFonts w:ascii="Courier New" w:hAnsi="Courier New" w:cs="Courier New" w:hint="default"/>
+      </w:rPr>
+    </w:lvl>
+    <w:lvl w:ilvl="8" w:tplc="40090005" w:tentative="1">
+      <w:start w:val="1"/>
+      <w:numFmt w:val="bullet"/>
+      <w:lvlText w:val=""/>
+      <w:lvlJc w:val="left"/>
+      <w:pPr>
+        <w:ind w:left="6480" w:hanging="360"/>
+      </w:pPr>
+      <w:rPr>
+        <w:rFonts w:ascii="Wingdings" w:hAnsi="Wingdings" w:cs="Wingdings" w:hint="default"/>
+      </w:rPr>
+    </w:lvl>
+  </w:abstractNum>
+  <w:abstractNum w:abstractNumId="6" w15:restartNumberingAfterBreak="0">
     <w:nsid w:val="458C58EC"/>
     <w:multiLevelType w:val="hybridMultilevel"/>
     <w:tmpl w:val="1C5EA7F8"/>
@@ -4637,7 +5099,121 @@
       </w:rPr>
     </w:lvl>
   </w:abstractNum>
-  <w:abstractNum w:abstractNumId="6" w15:restartNumberingAfterBreak="0">
+  <w:abstractNum w:abstractNumId="7" w15:restartNumberingAfterBreak="0">
+    <w:nsid w:val="4674068C"/>
+    <w:multiLevelType w:val="hybridMultilevel"/>
+    <w:tmpl w:val="D3120E34"/>
+    <w:lvl w:ilvl="0" w:tplc="EB76D420">
+      <w:start w:val="1"/>
+      <w:numFmt w:val="bullet"/>
+      <w:lvlText w:val=""/>
+      <w:lvlJc w:val="left"/>
+      <w:pPr>
+        <w:ind w:left="720" w:hanging="360"/>
+      </w:pPr>
+      <w:rPr>
+        <w:rFonts w:ascii="Symbol" w:hAnsi="Symbol" w:cs="Symbol" w:hint="default"/>
+        <w:color w:val="auto"/>
+      </w:rPr>
+    </w:lvl>
+    <w:lvl w:ilvl="1" w:tplc="40090003" w:tentative="1">
+      <w:start w:val="1"/>
+      <w:numFmt w:val="bullet"/>
+      <w:lvlText w:val="o"/>
+      <w:lvlJc w:val="left"/>
+      <w:pPr>
+        <w:ind w:left="1440" w:hanging="360"/>
+      </w:pPr>
+      <w:rPr>
+        <w:rFonts w:ascii="Courier New" w:hAnsi="Courier New" w:cs="Courier New" w:hint="default"/>
+      </w:rPr>
+    </w:lvl>
+    <w:lvl w:ilvl="2" w:tplc="40090005" w:tentative="1">
+      <w:start w:val="1"/>
+      <w:numFmt w:val="bullet"/>
+      <w:lvlText w:val=""/>
+      <w:lvlJc w:val="left"/>
+      <w:pPr>
+        <w:ind w:left="2160" w:hanging="360"/>
+      </w:pPr>
+      <w:rPr>
+        <w:rFonts w:ascii="Wingdings" w:hAnsi="Wingdings" w:cs="Wingdings" w:hint="default"/>
+      </w:rPr>
+    </w:lvl>
+    <w:lvl w:ilvl="3" w:tplc="40090001" w:tentative="1">
+      <w:start w:val="1"/>
+      <w:numFmt w:val="bullet"/>
+      <w:lvlText w:val=""/>
+      <w:lvlJc w:val="left"/>
+      <w:pPr>
+        <w:ind w:left="2880" w:hanging="360"/>
+      </w:pPr>
+      <w:rPr>
+        <w:rFonts w:ascii="Symbol" w:hAnsi="Symbol" w:cs="Symbol" w:hint="default"/>
+      </w:rPr>
+    </w:lvl>
+    <w:lvl w:ilvl="4" w:tplc="40090003" w:tentative="1">
+      <w:start w:val="1"/>
+      <w:numFmt w:val="bullet"/>
+      <w:lvlText w:val="o"/>
+      <w:lvlJc w:val="left"/>
+      <w:pPr>
+        <w:ind w:left="3600" w:hanging="360"/>
+      </w:pPr>
+      <w:rPr>
+        <w:rFonts w:ascii="Courier New" w:hAnsi="Courier New" w:cs="Courier New" w:hint="default"/>
+      </w:rPr>
+    </w:lvl>
+    <w:lvl w:ilvl="5" w:tplc="40090005" w:tentative="1">
+      <w:start w:val="1"/>
+      <w:numFmt w:val="bullet"/>
+      <w:lvlText w:val=""/>
+      <w:lvlJc w:val="left"/>
+      <w:pPr>
+        <w:ind w:left="4320" w:hanging="360"/>
+      </w:pPr>
+      <w:rPr>
+        <w:rFonts w:ascii="Wingdings" w:hAnsi="Wingdings" w:cs="Wingdings" w:hint="default"/>
+      </w:rPr>
+    </w:lvl>
+    <w:lvl w:ilvl="6" w:tplc="40090001" w:tentative="1">
+      <w:start w:val="1"/>
+      <w:numFmt w:val="bullet"/>
+      <w:lvlText w:val=""/>
+      <w:lvlJc w:val="left"/>
+      <w:pPr>
+        <w:ind w:left="5040" w:hanging="360"/>
+      </w:pPr>
+      <w:rPr>
+        <w:rFonts w:ascii="Symbol" w:hAnsi="Symbol" w:cs="Symbol" w:hint="default"/>
+      </w:rPr>
+    </w:lvl>
+    <w:lvl w:ilvl="7" w:tplc="40090003" w:tentative="1">
+      <w:start w:val="1"/>
+      <w:numFmt w:val="bullet"/>
+      <w:lvlText w:val="o"/>
+      <w:lvlJc w:val="left"/>
+      <w:pPr>
+        <w:ind w:left="5760" w:hanging="360"/>
+      </w:pPr>
+      <w:rPr>
+        <w:rFonts w:ascii="Courier New" w:hAnsi="Courier New" w:cs="Courier New" w:hint="default"/>
+      </w:rPr>
+    </w:lvl>
+    <w:lvl w:ilvl="8" w:tplc="40090005" w:tentative="1">
+      <w:start w:val="1"/>
+      <w:numFmt w:val="bullet"/>
+      <w:lvlText w:val=""/>
+      <w:lvlJc w:val="left"/>
+      <w:pPr>
+        <w:ind w:left="6480" w:hanging="360"/>
+      </w:pPr>
+      <w:rPr>
+        <w:rFonts w:ascii="Wingdings" w:hAnsi="Wingdings" w:cs="Wingdings" w:hint="default"/>
+      </w:rPr>
+    </w:lvl>
+  </w:abstractNum>
+  <w:abstractNum w:abstractNumId="8" w15:restartNumberingAfterBreak="0">
     <w:nsid w:val="4A9047F8"/>
     <w:multiLevelType w:val="hybridMultilevel"/>
     <w:tmpl w:val="891425DE"/>
@@ -4726,7 +5302,7 @@
       </w:pPr>
     </w:lvl>
   </w:abstractNum>
-  <w:abstractNum w:abstractNumId="7" w15:restartNumberingAfterBreak="0">
+  <w:abstractNum w:abstractNumId="9" w15:restartNumberingAfterBreak="0">
     <w:nsid w:val="678A6082"/>
     <w:multiLevelType w:val="hybridMultilevel"/>
     <w:tmpl w:val="5CE403EE"/>
@@ -4839,7 +5415,121 @@
       </w:rPr>
     </w:lvl>
   </w:abstractNum>
-  <w:abstractNum w:abstractNumId="8" w15:restartNumberingAfterBreak="0">
+  <w:abstractNum w:abstractNumId="10" w15:restartNumberingAfterBreak="0">
+    <w:nsid w:val="6AB72D7C"/>
+    <w:multiLevelType w:val="hybridMultilevel"/>
+    <w:tmpl w:val="7534C142"/>
+    <w:lvl w:ilvl="0" w:tplc="EB76D420">
+      <w:start w:val="1"/>
+      <w:numFmt w:val="bullet"/>
+      <w:lvlText w:val=""/>
+      <w:lvlJc w:val="left"/>
+      <w:pPr>
+        <w:ind w:left="720" w:hanging="360"/>
+      </w:pPr>
+      <w:rPr>
+        <w:rFonts w:ascii="Symbol" w:hAnsi="Symbol" w:cs="Symbol" w:hint="default"/>
+        <w:color w:val="auto"/>
+      </w:rPr>
+    </w:lvl>
+    <w:lvl w:ilvl="1" w:tplc="40090003" w:tentative="1">
+      <w:start w:val="1"/>
+      <w:numFmt w:val="bullet"/>
+      <w:lvlText w:val="o"/>
+      <w:lvlJc w:val="left"/>
+      <w:pPr>
+        <w:ind w:left="1440" w:hanging="360"/>
+      </w:pPr>
+      <w:rPr>
+        <w:rFonts w:ascii="Courier New" w:hAnsi="Courier New" w:cs="Courier New" w:hint="default"/>
+      </w:rPr>
+    </w:lvl>
+    <w:lvl w:ilvl="2" w:tplc="40090005" w:tentative="1">
+      <w:start w:val="1"/>
+      <w:numFmt w:val="bullet"/>
+      <w:lvlText w:val=""/>
+      <w:lvlJc w:val="left"/>
+      <w:pPr>
+        <w:ind w:left="2160" w:hanging="360"/>
+      </w:pPr>
+      <w:rPr>
+        <w:rFonts w:ascii="Wingdings" w:hAnsi="Wingdings" w:cs="Wingdings" w:hint="default"/>
+      </w:rPr>
+    </w:lvl>
+    <w:lvl w:ilvl="3" w:tplc="40090001" w:tentative="1">
+      <w:start w:val="1"/>
+      <w:numFmt w:val="bullet"/>
+      <w:lvlText w:val=""/>
+      <w:lvlJc w:val="left"/>
+      <w:pPr>
+        <w:ind w:left="2880" w:hanging="360"/>
+      </w:pPr>
+      <w:rPr>
+        <w:rFonts w:ascii="Symbol" w:hAnsi="Symbol" w:cs="Symbol" w:hint="default"/>
+      </w:rPr>
+    </w:lvl>
+    <w:lvl w:ilvl="4" w:tplc="40090003" w:tentative="1">
+      <w:start w:val="1"/>
+      <w:numFmt w:val="bullet"/>
+      <w:lvlText w:val="o"/>
+      <w:lvlJc w:val="left"/>
+      <w:pPr>
+        <w:ind w:left="3600" w:hanging="360"/>
+      </w:pPr>
+      <w:rPr>
+        <w:rFonts w:ascii="Courier New" w:hAnsi="Courier New" w:cs="Courier New" w:hint="default"/>
+      </w:rPr>
+    </w:lvl>
+    <w:lvl w:ilvl="5" w:tplc="40090005" w:tentative="1">
+      <w:start w:val="1"/>
+      <w:numFmt w:val="bullet"/>
+      <w:lvlText w:val=""/>
+      <w:lvlJc w:val="left"/>
+      <w:pPr>
+        <w:ind w:left="4320" w:hanging="360"/>
+      </w:pPr>
+      <w:rPr>
+        <w:rFonts w:ascii="Wingdings" w:hAnsi="Wingdings" w:cs="Wingdings" w:hint="default"/>
+      </w:rPr>
+    </w:lvl>
+    <w:lvl w:ilvl="6" w:tplc="40090001" w:tentative="1">
+      <w:start w:val="1"/>
+      <w:numFmt w:val="bullet"/>
+      <w:lvlText w:val=""/>
+      <w:lvlJc w:val="left"/>
+      <w:pPr>
+        <w:ind w:left="5040" w:hanging="360"/>
+      </w:pPr>
+      <w:rPr>
+        <w:rFonts w:ascii="Symbol" w:hAnsi="Symbol" w:cs="Symbol" w:hint="default"/>
+      </w:rPr>
+    </w:lvl>
+    <w:lvl w:ilvl="7" w:tplc="40090003" w:tentative="1">
+      <w:start w:val="1"/>
+      <w:numFmt w:val="bullet"/>
+      <w:lvlText w:val="o"/>
+      <w:lvlJc w:val="left"/>
+      <w:pPr>
+        <w:ind w:left="5760" w:hanging="360"/>
+      </w:pPr>
+      <w:rPr>
+        <w:rFonts w:ascii="Courier New" w:hAnsi="Courier New" w:cs="Courier New" w:hint="default"/>
+      </w:rPr>
+    </w:lvl>
+    <w:lvl w:ilvl="8" w:tplc="40090005" w:tentative="1">
+      <w:start w:val="1"/>
+      <w:numFmt w:val="bullet"/>
+      <w:lvlText w:val=""/>
+      <w:lvlJc w:val="left"/>
+      <w:pPr>
+        <w:ind w:left="6480" w:hanging="360"/>
+      </w:pPr>
+      <w:rPr>
+        <w:rFonts w:ascii="Wingdings" w:hAnsi="Wingdings" w:cs="Wingdings" w:hint="default"/>
+      </w:rPr>
+    </w:lvl>
+  </w:abstractNum>
+  <w:abstractNum w:abstractNumId="11" w15:restartNumberingAfterBreak="0">
     <w:nsid w:val="71870E6C"/>
     <w:multiLevelType w:val="hybridMultilevel"/>
     <w:tmpl w:val="E8080FC8"/>
@@ -4959,16 +5649,16 @@
     <w:abstractNumId w:val="2"/>
   </w:num>
   <w:num w:numId="3">
-    <w:abstractNumId w:val="6"/>
+    <w:abstractNumId w:val="8"/>
   </w:num>
   <w:num w:numId="4">
     <w:abstractNumId w:val="0"/>
   </w:num>
   <w:num w:numId="5">
-    <w:abstractNumId w:val="7"/>
+    <w:abstractNumId w:val="9"/>
   </w:num>
   <w:num w:numId="6">
-    <w:abstractNumId w:val="8"/>
+    <w:abstractNumId w:val="11"/>
   </w:num>
   <w:num w:numId="7">
     <w:abstractNumId w:val="4"/>
@@ -4977,7 +5667,16 @@
     <w:abstractNumId w:val="1"/>
   </w:num>
   <w:num w:numId="9">
+    <w:abstractNumId w:val="6"/>
+  </w:num>
+  <w:num w:numId="10">
     <w:abstractNumId w:val="5"/>
+  </w:num>
+  <w:num w:numId="11">
+    <w:abstractNumId w:val="10"/>
+  </w:num>
+  <w:num w:numId="12">
+    <w:abstractNumId w:val="7"/>
   </w:num>
 </w:numbering>
 </file>
@@ -5504,6 +6203,18 @@
       <w:color w:val="44546A" w:themeColor="text2"/>
       <w:sz w:val="18"/>
       <w:szCs w:val="18"/>
+    </w:rPr>
+  </w:style>
+  <w:style w:type="character" w:styleId="FollowedHyperlink">
+    <w:name w:val="FollowedHyperlink"/>
+    <w:basedOn w:val="DefaultParagraphFont"/>
+    <w:uiPriority w:val="99"/>
+    <w:semiHidden/>
+    <w:unhideWhenUsed/>
+    <w:rsid w:val="00102CA0"/>
+    <w:rPr>
+      <w:color w:val="954F72" w:themeColor="followedHyperlink"/>
+      <w:u w:val="single"/>
     </w:rPr>
   </w:style>
 </w:styles>

</xml_diff>